<commit_message>
some small changes in the text like bold and italic
</commit_message>
<xml_diff>
--- a/practice folder/writing.docx
+++ b/practice folder/writing.docx
@@ -8,6 +8,17 @@
       </w:pPr>
       <w:r>
         <w:t>fisrt heading</w:t>
+      </w:r>
+    </w:p>
+    <w:p>
+      <w:r>
+        <w:t>examples of writing changes</w:t>
+      </w:r>
+      <w:r>
+        <w:t>this text is bold</w:t>
+      </w:r>
+      <w:r>
+        <w:t>this text is italic</w:t>
       </w:r>
     </w:p>
     <w:sectPr>

</xml_diff>

<commit_message>
the code didnt work because i put ==
</commit_message>
<xml_diff>
--- a/practice folder/writing.docx
+++ b/practice folder/writing.docx
@@ -7,7 +7,7 @@
         <w:pStyle w:val="Title"/>
       </w:pPr>
       <w:r>
-        <w:t>fisrt heading</w:t>
+        <w:t>first heading</w:t>
       </w:r>
     </w:p>
     <w:p>
@@ -15,10 +15,18 @@
         <w:t>examples of writing changes</w:t>
       </w:r>
       <w:r>
-        <w:t>this text is bold</w:t>
+        <w:rPr>
+          <w:b/>
+        </w:rPr>
+        <w:br/>
+        <w:t xml:space="preserve"> this text is bold</w:t>
       </w:r>
       <w:r>
-        <w:t>this text is italic</w:t>
+        <w:rPr>
+          <w:i/>
+        </w:rPr>
+        <w:br/>
+        <w:t xml:space="preserve"> this text is italic</w:t>
       </w:r>
     </w:p>
     <w:sectPr>

</xml_diff>

<commit_message>
adding two pragraph with differnt sizes
</commit_message>
<xml_diff>
--- a/practice folder/writing.docx
+++ b/practice folder/writing.docx
@@ -45,6 +45,17 @@
       <w:r>
         <w:t xml:space="preserve">create a bullet 2 </w:t>
         <w:br/>
+      </w:r>
+    </w:p>
+    <w:p>
+      <w:r>
+        <w:t>..............</w:t>
+      </w:r>
+      <w:r>
+        <w:rPr>
+          <w:sz w:val="144"/>
+        </w:rPr>
+        <w:t>this is the seconde paragraph!!!</w:t>
       </w:r>
     </w:p>
     <w:sectPr>
@@ -420,6 +431,10 @@
     <w:name w:val="Normal"/>
     <w:qFormat/>
     <w:rsid w:val="00FC693F"/>
+    <w:rPr>
+      <w:rFonts w:ascii="MS Gothic" w:hAnsi="MS Gothic"/>
+      <w:sz w:val="40"/>
+    </w:rPr>
   </w:style>
   <w:style w:type="paragraph" w:styleId="Header">
     <w:name w:val="header"/>

</xml_diff>

<commit_message>
improve the paragraph change code
</commit_message>
<xml_diff>
--- a/practice folder/writing.docx
+++ b/practice folder/writing.docx
@@ -49,13 +49,35 @@
     </w:p>
     <w:p>
       <w:r>
-        <w:t>..............</w:t>
+        <w:t xml:space="preserve">this is the first paragraph </w:t>
+        <w:br/>
+      </w:r>
+    </w:p>
+    <w:p>
+      <w:r>
+        <w:t>..............11</w:t>
+        <w:br/>
       </w:r>
       <w:r>
         <w:rPr>
+          <w:rFonts w:ascii="Arial" w:hAnsi="Arial"/>
+          <w:sz w:val="96"/>
+        </w:rPr>
+        <w:t xml:space="preserve">this is the second paragraph!!! </w:t>
+        <w:br/>
+      </w:r>
+    </w:p>
+    <w:p>
+      <w:r>
+        <w:t xml:space="preserve">............22 </w:t>
+        <w:br/>
+      </w:r>
+      <w:r>
+        <w:rPr>
+          <w:rFonts w:ascii="MS Gothic" w:hAnsi="MS Gothic"/>
           <w:sz w:val="144"/>
         </w:rPr>
-        <w:t>this is the seconde paragraph!!!</w:t>
+        <w:t>this is the third paragraph!!!</w:t>
       </w:r>
     </w:p>
     <w:sectPr>

</xml_diff>

<commit_message>
writing a table but it nned some work
</commit_message>
<xml_diff>
--- a/practice folder/writing.docx
+++ b/practice folder/writing.docx
@@ -80,6 +80,49 @@
         <w:t>this is the third paragraph!!!</w:t>
       </w:r>
     </w:p>
+    <w:tbl>
+      <w:tblPr>
+        <w:tblW w:type="auto" w:w="0"/>
+        <w:tblLook w:firstColumn="1" w:firstRow="1" w:lastColumn="0" w:lastRow="0" w:noHBand="0" w:noVBand="1" w:val="04A0"/>
+      </w:tblPr>
+      <w:tblGrid>
+        <w:gridCol w:w="2880"/>
+        <w:gridCol w:w="2880"/>
+        <w:gridCol w:w="2880"/>
+      </w:tblGrid>
+      <w:tr>
+        <w:tc>
+          <w:tcPr>
+            <w:tcW w:type="dxa" w:w="2880"/>
+          </w:tcPr>
+          <w:p>
+            <w:r>
+              <w:t>Name</w:t>
+            </w:r>
+          </w:p>
+        </w:tc>
+        <w:tc>
+          <w:tcPr>
+            <w:tcW w:type="dxa" w:w="2880"/>
+          </w:tcPr>
+          <w:p>
+            <w:r>
+              <w:t>age</w:t>
+            </w:r>
+          </w:p>
+        </w:tc>
+        <w:tc>
+          <w:tcPr>
+            <w:tcW w:type="dxa" w:w="2880"/>
+          </w:tcPr>
+          <w:p>
+            <w:r>
+              <w:t>work</w:t>
+            </w:r>
+          </w:p>
+        </w:tc>
+      </w:tr>
+    </w:tbl>
     <w:sectPr>
       <w:pgSz w:w="12240" w:h="15840"/>
       <w:pgMar w:top="1440" w:right="1800" w:bottom="1440" w:left="1800" w:header="720" w:footer="720" w:gutter="0"/>

</xml_diff>

<commit_message>
finished the final steps for the table
</commit_message>
<xml_diff>
--- a/practice folder/writing.docx
+++ b/practice folder/writing.docx
@@ -82,6 +82,7 @@
     </w:p>
     <w:tbl>
       <w:tblPr>
+        <w:tblStyle w:val="TableGrid"/>
         <w:tblW w:type="auto" w:w="0"/>
         <w:tblLook w:firstColumn="1" w:firstRow="1" w:lastColumn="0" w:lastRow="0" w:noHBand="0" w:noVBand="1" w:val="04A0"/>
       </w:tblPr>
@@ -118,6 +119,134 @@
           <w:p>
             <w:r>
               <w:t>work</w:t>
+            </w:r>
+          </w:p>
+        </w:tc>
+      </w:tr>
+      <w:tr>
+        <w:tc>
+          <w:tcPr>
+            <w:tcW w:type="dxa" w:w="2880"/>
+          </w:tcPr>
+          <w:p>
+            <w:r>
+              <w:t>mohammad</w:t>
+            </w:r>
+          </w:p>
+        </w:tc>
+        <w:tc>
+          <w:tcPr>
+            <w:tcW w:type="dxa" w:w="2880"/>
+          </w:tcPr>
+          <w:p>
+            <w:r>
+              <w:t>22</w:t>
+            </w:r>
+          </w:p>
+        </w:tc>
+        <w:tc>
+          <w:tcPr>
+            <w:tcW w:type="dxa" w:w="2880"/>
+          </w:tcPr>
+          <w:p>
+            <w:r>
+              <w:t>coach</w:t>
+            </w:r>
+          </w:p>
+        </w:tc>
+      </w:tr>
+      <w:tr>
+        <w:tc>
+          <w:tcPr>
+            <w:tcW w:type="dxa" w:w="2880"/>
+          </w:tcPr>
+          <w:p>
+            <w:r>
+              <w:t>bashar</w:t>
+            </w:r>
+          </w:p>
+        </w:tc>
+        <w:tc>
+          <w:tcPr>
+            <w:tcW w:type="dxa" w:w="2880"/>
+          </w:tcPr>
+          <w:p>
+            <w:r>
+              <w:t>44</w:t>
+            </w:r>
+          </w:p>
+        </w:tc>
+        <w:tc>
+          <w:tcPr>
+            <w:tcW w:type="dxa" w:w="2880"/>
+          </w:tcPr>
+          <w:p>
+            <w:r>
+              <w:t>teacher</w:t>
+            </w:r>
+          </w:p>
+        </w:tc>
+      </w:tr>
+      <w:tr>
+        <w:tc>
+          <w:tcPr>
+            <w:tcW w:type="dxa" w:w="2880"/>
+          </w:tcPr>
+          <w:p>
+            <w:r>
+              <w:t>ahmed</w:t>
+            </w:r>
+          </w:p>
+        </w:tc>
+        <w:tc>
+          <w:tcPr>
+            <w:tcW w:type="dxa" w:w="2880"/>
+          </w:tcPr>
+          <w:p>
+            <w:r>
+              <w:t>20</w:t>
+            </w:r>
+          </w:p>
+        </w:tc>
+        <w:tc>
+          <w:tcPr>
+            <w:tcW w:type="dxa" w:w="2880"/>
+          </w:tcPr>
+          <w:p>
+            <w:r>
+              <w:t>player</w:t>
+            </w:r>
+          </w:p>
+        </w:tc>
+      </w:tr>
+      <w:tr>
+        <w:tc>
+          <w:tcPr>
+            <w:tcW w:type="dxa" w:w="2880"/>
+          </w:tcPr>
+          <w:p>
+            <w:r>
+              <w:t>bob</w:t>
+            </w:r>
+          </w:p>
+        </w:tc>
+        <w:tc>
+          <w:tcPr>
+            <w:tcW w:type="dxa" w:w="2880"/>
+          </w:tcPr>
+          <w:p>
+            <w:r>
+              <w:t>80</w:t>
+            </w:r>
+          </w:p>
+        </w:tc>
+        <w:tc>
+          <w:tcPr>
+            <w:tcW w:type="dxa" w:w="2880"/>
+          </w:tcPr>
+          <w:p>
+            <w:r>
+              <w:t>job</w:t>
             </w:r>
           </w:p>
         </w:tc>

</xml_diff>